<commit_message>
Aggiornato RAD e SDD
Matrice di tracciabilità nel RAD (aggiungere nell'indice e collegamento)
SDD aggiunta tabella modifiche
</commit_message>
<xml_diff>
--- a/Documenti/MedQueue_RAD_v1.1.1.docx
+++ b/Documenti/MedQueue_RAD_v1.1.1.docx
@@ -2843,27 +2843,7 @@
             <w:sz w:val="28"/>
             <w:szCs w:val="28"/>
           </w:rPr>
-          <w:t>Glossa</w:t>
-        </w:r>
-        <w:r>
-          <w:rPr>
-            <w:rStyle w:val="Collegamentoipertestuale"/>
-            <w:b/>
-            <w:bCs/>
-            <w:sz w:val="28"/>
-            <w:szCs w:val="28"/>
-          </w:rPr>
-          <w:t>r</w:t>
-        </w:r>
-        <w:r>
-          <w:rPr>
-            <w:rStyle w:val="Collegamentoipertestuale"/>
-            <w:b/>
-            <w:bCs/>
-            <w:sz w:val="28"/>
-            <w:szCs w:val="28"/>
-          </w:rPr>
-          <w:t>io</w:t>
+          <w:t>Glossario</w:t>
         </w:r>
       </w:hyperlink>
     </w:p>
@@ -3522,7 +3502,23 @@
                 <w:sz w:val="20"/>
                 <w:szCs w:val="20"/>
               </w:rPr>
-              <w:t>02/11/2020</w:t>
+              <w:t>02/1</w:t>
+            </w:r>
+            <w:r>
+              <w:rPr>
+                <w:color w:val="000000" w:themeColor="text1"/>
+                <w:sz w:val="20"/>
+                <w:szCs w:val="20"/>
+              </w:rPr>
+              <w:t>2</w:t>
+            </w:r>
+            <w:r>
+              <w:rPr>
+                <w:color w:val="000000" w:themeColor="text1"/>
+                <w:sz w:val="20"/>
+                <w:szCs w:val="20"/>
+              </w:rPr>
+              <w:t>/2020</w:t>
             </w:r>
           </w:p>
         </w:tc>
@@ -3599,42 +3595,6 @@
         </w:tc>
       </w:tr>
     </w:tbl>
-    <w:p>
-      <w:pPr>
-        <w:spacing w:after="20" w:line="360" w:lineRule="auto"/>
-        <w:rPr>
-          <w:b/>
-          <w:bCs/>
-          <w:color w:val="000000" w:themeColor="text1"/>
-          <w:sz w:val="28"/>
-          <w:szCs w:val="28"/>
-        </w:rPr>
-      </w:pPr>
-    </w:p>
-    <w:p>
-      <w:pPr>
-        <w:spacing w:after="20" w:line="360" w:lineRule="auto"/>
-        <w:rPr>
-          <w:b/>
-          <w:bCs/>
-          <w:color w:val="000000" w:themeColor="text1"/>
-          <w:sz w:val="28"/>
-          <w:szCs w:val="28"/>
-        </w:rPr>
-      </w:pPr>
-    </w:p>
-    <w:p>
-      <w:pPr>
-        <w:spacing w:after="20" w:line="360" w:lineRule="auto"/>
-        <w:rPr>
-          <w:b/>
-          <w:bCs/>
-          <w:color w:val="000000" w:themeColor="text1"/>
-          <w:sz w:val="28"/>
-          <w:szCs w:val="28"/>
-        </w:rPr>
-      </w:pPr>
-    </w:p>
     <w:p>
       <w:pPr>
         <w:spacing w:after="20" w:line="360" w:lineRule="auto"/>
@@ -3718,6 +3678,7 @@
           <w:sz w:val="44"/>
           <w:szCs w:val="44"/>
         </w:rPr>
+        <w:lastRenderedPageBreak/>
         <mc:AlternateContent>
           <mc:Choice Requires="wps">
             <w:drawing>
@@ -3976,21 +3937,8 @@
         <w:ind w:left="360"/>
       </w:pPr>
     </w:p>
-    <w:p>
-      <w:pPr>
-        <w:ind w:left="360"/>
-      </w:pPr>
-    </w:p>
-    <w:p>
-      <w:pPr>
-        <w:ind w:left="360"/>
-      </w:pPr>
-    </w:p>
-    <w:p>
-      <w:pPr>
-        <w:ind w:left="360"/>
-      </w:pPr>
-    </w:p>
+    <w:p/>
+    <w:p/>
     <w:p>
       <w:pPr>
         <w:pStyle w:val="Paragrafoelenco"/>
@@ -4010,6 +3958,7 @@
           <w:b/>
           <w:bCs/>
         </w:rPr>
+        <w:lastRenderedPageBreak/>
         <w:t>Obiettivi e criteri di successo del sistema</w:t>
       </w:r>
     </w:p>
@@ -4135,14 +4084,6 @@
         <w:t>.</w:t>
       </w:r>
     </w:p>
-    <w:p>
-      <w:pPr>
-        <w:rPr>
-          <w:b/>
-          <w:bCs/>
-        </w:rPr>
-      </w:pPr>
-    </w:p>
     <w:p/>
     <w:p>
       <w:pPr>
@@ -4212,9 +4153,47 @@
     </w:p>
     <w:p>
       <w:pPr>
-        <w:pStyle w:val="Paragrafoelenco"/>
         <w:spacing w:after="20" w:line="360" w:lineRule="auto"/>
-        <w:ind w:left="360"/>
+        <w:rPr>
+          <w:color w:val="000000" w:themeColor="text1"/>
+          <w:sz w:val="28"/>
+          <w:szCs w:val="28"/>
+        </w:rPr>
+      </w:pPr>
+    </w:p>
+    <w:p>
+      <w:pPr>
+        <w:spacing w:after="20" w:line="360" w:lineRule="auto"/>
+        <w:rPr>
+          <w:color w:val="000000" w:themeColor="text1"/>
+          <w:sz w:val="28"/>
+          <w:szCs w:val="28"/>
+        </w:rPr>
+      </w:pPr>
+    </w:p>
+    <w:p>
+      <w:pPr>
+        <w:spacing w:after="20" w:line="360" w:lineRule="auto"/>
+        <w:rPr>
+          <w:color w:val="000000" w:themeColor="text1"/>
+          <w:sz w:val="28"/>
+          <w:szCs w:val="28"/>
+        </w:rPr>
+      </w:pPr>
+    </w:p>
+    <w:p>
+      <w:pPr>
+        <w:spacing w:after="20" w:line="360" w:lineRule="auto"/>
+        <w:rPr>
+          <w:color w:val="000000" w:themeColor="text1"/>
+          <w:sz w:val="28"/>
+          <w:szCs w:val="28"/>
+        </w:rPr>
+      </w:pPr>
+    </w:p>
+    <w:p>
+      <w:pPr>
+        <w:spacing w:after="20" w:line="360" w:lineRule="auto"/>
         <w:rPr>
           <w:color w:val="000000" w:themeColor="text1"/>
           <w:sz w:val="28"/>
@@ -4276,7 +4255,7 @@
           <w:ilvl w:val="0"/>
           <w:numId w:val="15"/>
         </w:numPr>
-        <w:spacing w:after="20" w:line="360" w:lineRule="auto"/>
+        <w:spacing w:after="0" w:line="360" w:lineRule="auto"/>
         <w:rPr>
           <w:b/>
           <w:bCs/>
@@ -4379,7 +4358,7 @@
     <w:p>
       <w:pPr>
         <w:pStyle w:val="Paragrafoelenco"/>
-        <w:spacing w:after="20" w:line="360" w:lineRule="auto"/>
+        <w:spacing w:after="0" w:line="360" w:lineRule="auto"/>
         <w:ind w:left="360"/>
         <w:rPr>
           <w:b/>
@@ -4392,7 +4371,7 @@
     </w:p>
     <w:p>
       <w:pPr>
-        <w:spacing w:after="20" w:line="240" w:lineRule="auto"/>
+        <w:spacing w:after="0" w:line="240" w:lineRule="auto"/>
         <w:rPr>
           <w:color w:val="000000" w:themeColor="text1"/>
         </w:rPr>
@@ -4419,16 +4398,26 @@
         <w:rPr>
           <w:color w:val="000000" w:themeColor="text1"/>
         </w:rPr>
-        <w:t xml:space="preserve">. La </w:t>
-      </w:r>
-      <w:proofErr w:type="gramStart"/>
-      <w:r>
-        <w:rPr>
-          <w:color w:val="000000" w:themeColor="text1"/>
-        </w:rPr>
-        <w:t>procedura infatti</w:t>
-      </w:r>
-      <w:proofErr w:type="gramEnd"/>
+        <w:t>. La procedura</w:t>
+      </w:r>
+      <w:r>
+        <w:rPr>
+          <w:color w:val="000000" w:themeColor="text1"/>
+        </w:rPr>
+        <w:t>,</w:t>
+      </w:r>
+      <w:r>
+        <w:rPr>
+          <w:color w:val="000000" w:themeColor="text1"/>
+        </w:rPr>
+        <w:t xml:space="preserve"> infatti</w:t>
+      </w:r>
+      <w:r>
+        <w:rPr>
+          <w:color w:val="000000" w:themeColor="text1"/>
+        </w:rPr>
+        <w:t>,</w:t>
+      </w:r>
       <w:r>
         <w:rPr>
           <w:color w:val="000000" w:themeColor="text1"/>
@@ -5093,10 +5082,6 @@
     <w:p>
       <w:pPr>
         <w:pStyle w:val="Paragrafoelenco"/>
-        <w:rPr>
-          <w:b/>
-          <w:bCs/>
-        </w:rPr>
       </w:pPr>
       <w:r>
         <w:t>Il sistema dovrà offrire la possibilità all’utente di visualizzare la coda delle prenotazioni</w:t>
@@ -5104,16 +5089,31 @@
     </w:p>
     <w:p>
       <w:pPr>
-        <w:rPr>
-          <w:b/>
-          <w:bCs/>
-        </w:rPr>
-      </w:pPr>
-      <w:r>
-        <w:rPr>
-          <w:b/>
-          <w:bCs/>
-        </w:rPr>
+        <w:pStyle w:val="Paragrafoelenco"/>
+      </w:pPr>
+    </w:p>
+    <w:p>
+      <w:pPr>
+        <w:pStyle w:val="Paragrafoelenco"/>
+        <w:rPr>
+          <w:b/>
+          <w:bCs/>
+        </w:rPr>
+      </w:pPr>
+    </w:p>
+    <w:p>
+      <w:pPr>
+        <w:rPr>
+          <w:b/>
+          <w:bCs/>
+        </w:rPr>
+      </w:pPr>
+      <w:r>
+        <w:rPr>
+          <w:b/>
+          <w:bCs/>
+        </w:rPr>
+        <w:lastRenderedPageBreak/>
         <w:t>3</w:t>
       </w:r>
       <w:r>
@@ -5149,7 +5149,6 @@
         </w:numPr>
       </w:pPr>
       <w:r>
-        <w:lastRenderedPageBreak/>
         <w:t>RF</w:t>
       </w:r>
       <w:r>
@@ -5586,6 +5585,8 @@
     <w:p/>
     <w:p/>
     <w:p/>
+    <w:p/>
+    <w:p/>
     <w:p>
       <w:pPr>
         <w:rPr>
@@ -5602,6 +5603,7 @@
           <w:sz w:val="28"/>
           <w:szCs w:val="28"/>
         </w:rPr>
+        <w:lastRenderedPageBreak/>
         <w:t>3</w:t>
       </w:r>
       <w:r>
@@ -5677,7 +5679,6 @@
         </w:numPr>
       </w:pPr>
       <w:r>
-        <w:lastRenderedPageBreak/>
         <w:t>RNF</w:t>
       </w:r>
       <w:r>
@@ -5897,26 +5898,7 @@
         <w:t>RNF-S3: Il sistema prodotto deve offrire buona estensibilità</w:t>
       </w:r>
     </w:p>
-    <w:p>
-      <w:pPr>
-        <w:rPr>
-          <w:b/>
-          <w:bCs/>
-          <w:sz w:val="28"/>
-          <w:szCs w:val="28"/>
-        </w:rPr>
-      </w:pPr>
-    </w:p>
-    <w:p>
-      <w:pPr>
-        <w:rPr>
-          <w:b/>
-          <w:bCs/>
-          <w:sz w:val="28"/>
-          <w:szCs w:val="28"/>
-        </w:rPr>
-      </w:pPr>
-    </w:p>
+    <w:p/>
     <w:p>
       <w:pPr>
         <w:rPr>
@@ -6035,26 +6017,6 @@
       </w:r>
     </w:p>
     <w:p/>
-    <w:p>
-      <w:pPr>
-        <w:rPr>
-          <w:b/>
-          <w:bCs/>
-          <w:sz w:val="28"/>
-          <w:szCs w:val="28"/>
-        </w:rPr>
-      </w:pPr>
-    </w:p>
-    <w:p>
-      <w:pPr>
-        <w:rPr>
-          <w:b/>
-          <w:bCs/>
-          <w:sz w:val="28"/>
-          <w:szCs w:val="28"/>
-        </w:rPr>
-      </w:pPr>
-    </w:p>
     <w:p>
       <w:pPr>
         <w:rPr>
@@ -22315,12 +22277,15 @@
     </w:p>
     <w:p>
       <w:pPr>
-        <w:ind w:left="360"/>
-      </w:pPr>
-    </w:p>
-    <w:p>
-      <w:pPr>
-        <w:ind w:left="360"/>
+        <w:rPr>
+          <w:b/>
+          <w:bCs/>
+        </w:rPr>
+      </w:pPr>
+    </w:p>
+    <w:p>
+      <w:pPr>
+        <w:ind w:firstLine="360"/>
         <w:rPr>
           <w:b/>
           <w:bCs/>
@@ -24429,6 +24394,592 @@
     </w:p>
     <w:p>
       <w:pPr>
+        <w:rPr>
+          <w:b/>
+          <w:bCs/>
+        </w:rPr>
+      </w:pPr>
+      <w:r>
+        <w:rPr>
+          <w:b/>
+          <w:bCs/>
+        </w:rPr>
+        <w:lastRenderedPageBreak/>
+        <w:t xml:space="preserve">3.6 </w:t>
+      </w:r>
+      <w:r>
+        <w:rPr>
+          <w:b/>
+          <w:bCs/>
+        </w:rPr>
+        <w:t>Matrice di tracciabilità</w:t>
+      </w:r>
+    </w:p>
+    <w:p>
+      <w:pPr>
+        <w:ind w:left="360"/>
+        <w:rPr>
+          <w:b/>
+          <w:bCs/>
+        </w:rPr>
+      </w:pPr>
+    </w:p>
+    <w:p>
+      <w:pPr>
+        <w:ind w:left="360"/>
+        <w:rPr>
+          <w:b/>
+          <w:bCs/>
+        </w:rPr>
+      </w:pPr>
+      <w:r>
+        <w:rPr>
+          <w:b/>
+          <w:bCs/>
+          <w:noProof/>
+        </w:rPr>
+        <w:drawing>
+          <wp:inline distT="0" distB="0" distL="0" distR="0" wp14:anchorId="05292275" wp14:editId="161B8EA4">
+            <wp:extent cx="6120130" cy="426085"/>
+            <wp:effectExtent l="0" t="0" r="0" b="0"/>
+            <wp:docPr id="38" name="Immagine 38"/>
+            <wp:cNvGraphicFramePr>
+              <a:graphicFrameLocks xmlns:a="http://schemas.openxmlformats.org/drawingml/2006/main" noChangeAspect="1"/>
+            </wp:cNvGraphicFramePr>
+            <a:graphic xmlns:a="http://schemas.openxmlformats.org/drawingml/2006/main">
+              <a:graphicData uri="http://schemas.openxmlformats.org/drawingml/2006/picture">
+                <pic:pic xmlns:pic="http://schemas.openxmlformats.org/drawingml/2006/picture">
+                  <pic:nvPicPr>
+                    <pic:cNvPr id="0" name="Picture 5"/>
+                    <pic:cNvPicPr>
+                      <a:picLocks noChangeAspect="1" noChangeArrowheads="1"/>
+                    </pic:cNvPicPr>
+                  </pic:nvPicPr>
+                  <pic:blipFill>
+                    <a:blip r:embed="rId48" cstate="print">
+                      <a:extLst>
+                        <a:ext uri="{28A0092B-C50C-407E-A947-70E740481C1C}">
+                          <a14:useLocalDpi xmlns:a14="http://schemas.microsoft.com/office/drawing/2010/main" val="0"/>
+                        </a:ext>
+                      </a:extLst>
+                    </a:blip>
+                    <a:srcRect/>
+                    <a:stretch>
+                      <a:fillRect/>
+                    </a:stretch>
+                  </pic:blipFill>
+                  <pic:spPr bwMode="auto">
+                    <a:xfrm>
+                      <a:off x="0" y="0"/>
+                      <a:ext cx="6120130" cy="426085"/>
+                    </a:xfrm>
+                    <a:prstGeom prst="rect">
+                      <a:avLst/>
+                    </a:prstGeom>
+                    <a:noFill/>
+                    <a:ln>
+                      <a:noFill/>
+                    </a:ln>
+                  </pic:spPr>
+                </pic:pic>
+              </a:graphicData>
+            </a:graphic>
+          </wp:inline>
+        </w:drawing>
+      </w:r>
+    </w:p>
+    <w:p>
+      <w:pPr>
+        <w:ind w:left="360"/>
+        <w:rPr>
+          <w:b/>
+          <w:bCs/>
+        </w:rPr>
+      </w:pPr>
+      <w:r>
+        <w:rPr>
+          <w:b/>
+          <w:bCs/>
+          <w:noProof/>
+        </w:rPr>
+        <w:drawing>
+          <wp:anchor distT="0" distB="0" distL="114300" distR="114300" simplePos="0" relativeHeight="251701248" behindDoc="0" locked="0" layoutInCell="1" allowOverlap="1" wp14:anchorId="3A3BDC88" wp14:editId="258814AA">
+            <wp:simplePos x="0" y="0"/>
+            <wp:positionH relativeFrom="column">
+              <wp:posOffset>225425</wp:posOffset>
+            </wp:positionH>
+            <wp:positionV relativeFrom="paragraph">
+              <wp:posOffset>405930</wp:posOffset>
+            </wp:positionV>
+            <wp:extent cx="6120130" cy="1407160"/>
+            <wp:effectExtent l="0" t="0" r="0" b="2540"/>
+            <wp:wrapTopAndBottom/>
+            <wp:docPr id="29" name="Immagine 29"/>
+            <wp:cNvGraphicFramePr>
+              <a:graphicFrameLocks xmlns:a="http://schemas.openxmlformats.org/drawingml/2006/main" noChangeAspect="1"/>
+            </wp:cNvGraphicFramePr>
+            <a:graphic xmlns:a="http://schemas.openxmlformats.org/drawingml/2006/main">
+              <a:graphicData uri="http://schemas.openxmlformats.org/drawingml/2006/picture">
+                <pic:pic xmlns:pic="http://schemas.openxmlformats.org/drawingml/2006/picture">
+                  <pic:nvPicPr>
+                    <pic:cNvPr id="0" name="Picture 2"/>
+                    <pic:cNvPicPr>
+                      <a:picLocks noChangeAspect="1" noChangeArrowheads="1"/>
+                    </pic:cNvPicPr>
+                  </pic:nvPicPr>
+                  <pic:blipFill>
+                    <a:blip r:embed="rId49">
+                      <a:extLst>
+                        <a:ext uri="{28A0092B-C50C-407E-A947-70E740481C1C}">
+                          <a14:useLocalDpi xmlns:a14="http://schemas.microsoft.com/office/drawing/2010/main" val="0"/>
+                        </a:ext>
+                      </a:extLst>
+                    </a:blip>
+                    <a:srcRect/>
+                    <a:stretch>
+                      <a:fillRect/>
+                    </a:stretch>
+                  </pic:blipFill>
+                  <pic:spPr bwMode="auto">
+                    <a:xfrm>
+                      <a:off x="0" y="0"/>
+                      <a:ext cx="6120130" cy="1407160"/>
+                    </a:xfrm>
+                    <a:prstGeom prst="rect">
+                      <a:avLst/>
+                    </a:prstGeom>
+                    <a:noFill/>
+                    <a:ln>
+                      <a:noFill/>
+                    </a:ln>
+                  </pic:spPr>
+                </pic:pic>
+              </a:graphicData>
+            </a:graphic>
+          </wp:anchor>
+        </w:drawing>
+      </w:r>
+      <w:r>
+        <w:rPr>
+          <w:b/>
+          <w:bCs/>
+        </w:rPr>
+        <w:tab/>
+      </w:r>
+    </w:p>
+    <w:p>
+      <w:pPr>
+        <w:ind w:left="360"/>
+        <w:rPr>
+          <w:b/>
+          <w:bCs/>
+        </w:rPr>
+      </w:pPr>
+    </w:p>
+    <w:p>
+      <w:pPr>
+        <w:ind w:left="360"/>
+        <w:rPr>
+          <w:b/>
+          <w:bCs/>
+        </w:rPr>
+      </w:pPr>
+      <w:r>
+        <w:rPr>
+          <w:b/>
+          <w:bCs/>
+          <w:noProof/>
+        </w:rPr>
+        <w:drawing>
+          <wp:anchor distT="0" distB="0" distL="114300" distR="114300" simplePos="0" relativeHeight="251702272" behindDoc="0" locked="0" layoutInCell="1" allowOverlap="1" wp14:anchorId="708D8DA1" wp14:editId="017F4B75">
+            <wp:simplePos x="0" y="0"/>
+            <wp:positionH relativeFrom="column">
+              <wp:posOffset>226060</wp:posOffset>
+            </wp:positionH>
+            <wp:positionV relativeFrom="paragraph">
+              <wp:posOffset>278488</wp:posOffset>
+            </wp:positionV>
+            <wp:extent cx="6120130" cy="826135"/>
+            <wp:effectExtent l="0" t="0" r="0" b="0"/>
+            <wp:wrapTopAndBottom/>
+            <wp:docPr id="30" name="Immagine 30"/>
+            <wp:cNvGraphicFramePr>
+              <a:graphicFrameLocks xmlns:a="http://schemas.openxmlformats.org/drawingml/2006/main" noChangeAspect="1"/>
+            </wp:cNvGraphicFramePr>
+            <a:graphic xmlns:a="http://schemas.openxmlformats.org/drawingml/2006/main">
+              <a:graphicData uri="http://schemas.openxmlformats.org/drawingml/2006/picture">
+                <pic:pic xmlns:pic="http://schemas.openxmlformats.org/drawingml/2006/picture">
+                  <pic:nvPicPr>
+                    <pic:cNvPr id="0" name="Picture 3"/>
+                    <pic:cNvPicPr>
+                      <a:picLocks noChangeAspect="1" noChangeArrowheads="1"/>
+                    </pic:cNvPicPr>
+                  </pic:nvPicPr>
+                  <pic:blipFill>
+                    <a:blip r:embed="rId50">
+                      <a:extLst>
+                        <a:ext uri="{28A0092B-C50C-407E-A947-70E740481C1C}">
+                          <a14:useLocalDpi xmlns:a14="http://schemas.microsoft.com/office/drawing/2010/main" val="0"/>
+                        </a:ext>
+                      </a:extLst>
+                    </a:blip>
+                    <a:srcRect/>
+                    <a:stretch>
+                      <a:fillRect/>
+                    </a:stretch>
+                  </pic:blipFill>
+                  <pic:spPr bwMode="auto">
+                    <a:xfrm>
+                      <a:off x="0" y="0"/>
+                      <a:ext cx="6120130" cy="826135"/>
+                    </a:xfrm>
+                    <a:prstGeom prst="rect">
+                      <a:avLst/>
+                    </a:prstGeom>
+                    <a:noFill/>
+                    <a:ln>
+                      <a:noFill/>
+                    </a:ln>
+                  </pic:spPr>
+                </pic:pic>
+              </a:graphicData>
+            </a:graphic>
+          </wp:anchor>
+        </w:drawing>
+      </w:r>
+    </w:p>
+    <w:p>
+      <w:pPr>
+        <w:spacing w:after="20" w:line="360" w:lineRule="auto"/>
+        <w:rPr>
+          <w:b/>
+          <w:bCs/>
+          <w:color w:val="000000" w:themeColor="text1"/>
+        </w:rPr>
+      </w:pPr>
+    </w:p>
+    <w:p>
+      <w:pPr>
+        <w:spacing w:after="20" w:line="360" w:lineRule="auto"/>
+        <w:rPr>
+          <w:b/>
+          <w:bCs/>
+          <w:color w:val="000000" w:themeColor="text1"/>
+        </w:rPr>
+      </w:pPr>
+    </w:p>
+    <w:p>
+      <w:pPr>
+        <w:spacing w:after="20" w:line="360" w:lineRule="auto"/>
+        <w:rPr>
+          <w:b/>
+          <w:bCs/>
+          <w:color w:val="000000" w:themeColor="text1"/>
+        </w:rPr>
+      </w:pPr>
+    </w:p>
+    <w:p>
+      <w:pPr>
+        <w:spacing w:after="20" w:line="360" w:lineRule="auto"/>
+        <w:rPr>
+          <w:b/>
+          <w:bCs/>
+          <w:color w:val="000000" w:themeColor="text1"/>
+        </w:rPr>
+      </w:pPr>
+    </w:p>
+    <w:p>
+      <w:pPr>
+        <w:spacing w:after="20" w:line="360" w:lineRule="auto"/>
+        <w:rPr>
+          <w:b/>
+          <w:bCs/>
+          <w:color w:val="000000" w:themeColor="text1"/>
+        </w:rPr>
+      </w:pPr>
+    </w:p>
+    <w:p>
+      <w:pPr>
+        <w:spacing w:after="20" w:line="360" w:lineRule="auto"/>
+        <w:rPr>
+          <w:b/>
+          <w:bCs/>
+          <w:color w:val="000000" w:themeColor="text1"/>
+        </w:rPr>
+      </w:pPr>
+    </w:p>
+    <w:p>
+      <w:pPr>
+        <w:spacing w:after="20" w:line="360" w:lineRule="auto"/>
+        <w:rPr>
+          <w:b/>
+          <w:bCs/>
+          <w:color w:val="000000" w:themeColor="text1"/>
+        </w:rPr>
+      </w:pPr>
+    </w:p>
+    <w:p>
+      <w:pPr>
+        <w:spacing w:after="20" w:line="360" w:lineRule="auto"/>
+        <w:rPr>
+          <w:b/>
+          <w:bCs/>
+          <w:color w:val="000000" w:themeColor="text1"/>
+        </w:rPr>
+      </w:pPr>
+    </w:p>
+    <w:p>
+      <w:pPr>
+        <w:spacing w:after="20" w:line="360" w:lineRule="auto"/>
+        <w:rPr>
+          <w:b/>
+          <w:bCs/>
+          <w:color w:val="000000" w:themeColor="text1"/>
+        </w:rPr>
+      </w:pPr>
+    </w:p>
+    <w:p>
+      <w:pPr>
+        <w:spacing w:after="20" w:line="360" w:lineRule="auto"/>
+        <w:rPr>
+          <w:b/>
+          <w:bCs/>
+          <w:color w:val="000000" w:themeColor="text1"/>
+        </w:rPr>
+      </w:pPr>
+    </w:p>
+    <w:p>
+      <w:pPr>
+        <w:spacing w:after="20" w:line="360" w:lineRule="auto"/>
+        <w:rPr>
+          <w:b/>
+          <w:bCs/>
+          <w:color w:val="000000" w:themeColor="text1"/>
+        </w:rPr>
+      </w:pPr>
+    </w:p>
+    <w:p>
+      <w:pPr>
+        <w:spacing w:after="20" w:line="360" w:lineRule="auto"/>
+        <w:rPr>
+          <w:b/>
+          <w:bCs/>
+          <w:color w:val="000000" w:themeColor="text1"/>
+        </w:rPr>
+      </w:pPr>
+    </w:p>
+    <w:p>
+      <w:pPr>
+        <w:spacing w:after="20" w:line="360" w:lineRule="auto"/>
+        <w:rPr>
+          <w:b/>
+          <w:bCs/>
+          <w:color w:val="000000" w:themeColor="text1"/>
+        </w:rPr>
+      </w:pPr>
+    </w:p>
+    <w:p>
+      <w:pPr>
+        <w:spacing w:after="20" w:line="360" w:lineRule="auto"/>
+        <w:rPr>
+          <w:b/>
+          <w:bCs/>
+          <w:color w:val="000000" w:themeColor="text1"/>
+        </w:rPr>
+      </w:pPr>
+    </w:p>
+    <w:p>
+      <w:pPr>
+        <w:spacing w:after="20" w:line="360" w:lineRule="auto"/>
+        <w:rPr>
+          <w:b/>
+          <w:bCs/>
+          <w:color w:val="000000" w:themeColor="text1"/>
+        </w:rPr>
+      </w:pPr>
+    </w:p>
+    <w:p>
+      <w:pPr>
+        <w:spacing w:after="20" w:line="360" w:lineRule="auto"/>
+        <w:rPr>
+          <w:b/>
+          <w:bCs/>
+          <w:color w:val="000000" w:themeColor="text1"/>
+        </w:rPr>
+      </w:pPr>
+    </w:p>
+    <w:p>
+      <w:pPr>
+        <w:spacing w:after="20" w:line="360" w:lineRule="auto"/>
+        <w:rPr>
+          <w:b/>
+          <w:bCs/>
+          <w:color w:val="000000" w:themeColor="text1"/>
+        </w:rPr>
+      </w:pPr>
+    </w:p>
+    <w:p>
+      <w:pPr>
+        <w:spacing w:after="20" w:line="360" w:lineRule="auto"/>
+        <w:rPr>
+          <w:b/>
+          <w:bCs/>
+          <w:color w:val="000000" w:themeColor="text1"/>
+        </w:rPr>
+      </w:pPr>
+    </w:p>
+    <w:p>
+      <w:pPr>
+        <w:spacing w:after="20" w:line="360" w:lineRule="auto"/>
+        <w:rPr>
+          <w:b/>
+          <w:bCs/>
+          <w:color w:val="000000" w:themeColor="text1"/>
+        </w:rPr>
+      </w:pPr>
+    </w:p>
+    <w:p>
+      <w:pPr>
+        <w:spacing w:after="20" w:line="360" w:lineRule="auto"/>
+        <w:rPr>
+          <w:b/>
+          <w:bCs/>
+          <w:color w:val="000000" w:themeColor="text1"/>
+        </w:rPr>
+      </w:pPr>
+    </w:p>
+    <w:p>
+      <w:pPr>
+        <w:spacing w:after="20" w:line="360" w:lineRule="auto"/>
+        <w:rPr>
+          <w:b/>
+          <w:bCs/>
+          <w:color w:val="000000" w:themeColor="text1"/>
+        </w:rPr>
+      </w:pPr>
+    </w:p>
+    <w:p>
+      <w:pPr>
+        <w:spacing w:after="20" w:line="360" w:lineRule="auto"/>
+        <w:rPr>
+          <w:b/>
+          <w:bCs/>
+          <w:color w:val="000000" w:themeColor="text1"/>
+        </w:rPr>
+      </w:pPr>
+    </w:p>
+    <w:p>
+      <w:pPr>
+        <w:spacing w:after="20" w:line="360" w:lineRule="auto"/>
+        <w:rPr>
+          <w:b/>
+          <w:bCs/>
+          <w:color w:val="000000" w:themeColor="text1"/>
+        </w:rPr>
+      </w:pPr>
+    </w:p>
+    <w:p>
+      <w:pPr>
+        <w:spacing w:after="20" w:line="360" w:lineRule="auto"/>
+        <w:rPr>
+          <w:b/>
+          <w:bCs/>
+          <w:color w:val="000000" w:themeColor="text1"/>
+        </w:rPr>
+      </w:pPr>
+    </w:p>
+    <w:p>
+      <w:pPr>
+        <w:spacing w:after="20" w:line="360" w:lineRule="auto"/>
+        <w:rPr>
+          <w:b/>
+          <w:bCs/>
+          <w:color w:val="000000" w:themeColor="text1"/>
+        </w:rPr>
+      </w:pPr>
+    </w:p>
+    <w:p>
+      <w:pPr>
+        <w:spacing w:after="20" w:line="360" w:lineRule="auto"/>
+        <w:rPr>
+          <w:b/>
+          <w:bCs/>
+          <w:color w:val="000000" w:themeColor="text1"/>
+        </w:rPr>
+      </w:pPr>
+    </w:p>
+    <w:p>
+      <w:pPr>
+        <w:spacing w:after="20" w:line="360" w:lineRule="auto"/>
+        <w:rPr>
+          <w:b/>
+          <w:bCs/>
+          <w:color w:val="000000" w:themeColor="text1"/>
+        </w:rPr>
+      </w:pPr>
+    </w:p>
+    <w:p>
+      <w:pPr>
+        <w:spacing w:after="20" w:line="360" w:lineRule="auto"/>
+        <w:rPr>
+          <w:b/>
+          <w:bCs/>
+          <w:color w:val="000000" w:themeColor="text1"/>
+        </w:rPr>
+      </w:pPr>
+    </w:p>
+    <w:p>
+      <w:pPr>
+        <w:spacing w:after="20" w:line="360" w:lineRule="auto"/>
+        <w:rPr>
+          <w:b/>
+          <w:bCs/>
+          <w:color w:val="000000" w:themeColor="text1"/>
+        </w:rPr>
+      </w:pPr>
+    </w:p>
+    <w:p>
+      <w:pPr>
+        <w:spacing w:after="20" w:line="360" w:lineRule="auto"/>
+        <w:rPr>
+          <w:b/>
+          <w:bCs/>
+          <w:color w:val="000000" w:themeColor="text1"/>
+        </w:rPr>
+      </w:pPr>
+    </w:p>
+    <w:p>
+      <w:pPr>
+        <w:spacing w:after="20" w:line="360" w:lineRule="auto"/>
+        <w:rPr>
+          <w:b/>
+          <w:bCs/>
+          <w:color w:val="000000" w:themeColor="text1"/>
+        </w:rPr>
+      </w:pPr>
+    </w:p>
+    <w:p>
+      <w:pPr>
+        <w:spacing w:after="20" w:line="360" w:lineRule="auto"/>
+        <w:rPr>
+          <w:b/>
+          <w:bCs/>
+          <w:color w:val="000000" w:themeColor="text1"/>
+        </w:rPr>
+      </w:pPr>
+    </w:p>
+    <w:p>
+      <w:pPr>
+        <w:spacing w:after="20" w:line="360" w:lineRule="auto"/>
+        <w:rPr>
+          <w:b/>
+          <w:bCs/>
+          <w:color w:val="000000" w:themeColor="text1"/>
+        </w:rPr>
+      </w:pPr>
+    </w:p>
+    <w:p>
+      <w:pPr>
         <w:spacing w:after="20" w:line="360" w:lineRule="auto"/>
         <w:rPr>
           <w:b/>
@@ -24444,325 +24995,288 @@
           <w:bCs/>
           <w:color w:val="000000" w:themeColor="text1"/>
         </w:rPr>
+        <w:t xml:space="preserve">4. </w:t>
+      </w:r>
+      <w:bookmarkStart w:id="74" w:name="glossario"/>
+      <w:r>
+        <w:rPr>
+          <w:b/>
+          <w:bCs/>
+          <w:color w:val="000000" w:themeColor="text1"/>
+        </w:rPr>
+        <w:t>Glossario</w:t>
+      </w:r>
+      <w:bookmarkEnd w:id="74"/>
+    </w:p>
+    <w:p>
+      <w:pPr>
+        <w:rPr>
+          <w:b/>
+          <w:bCs/>
+        </w:rPr>
+      </w:pPr>
+    </w:p>
+    <w:p>
+      <w:r>
+        <w:rPr>
+          <w:b/>
+          <w:bCs/>
+        </w:rPr>
+        <w:t>Requisito funzionale</w:t>
+      </w:r>
+      <w:r>
+        <w:t xml:space="preserve">: </w:t>
+      </w:r>
+      <w:r>
+        <w:t>F</w:t>
+      </w:r>
+      <w:r>
+        <w:t>unzionalità del sistema</w:t>
+      </w:r>
+      <w:r>
+        <w:t>.</w:t>
+      </w:r>
+    </w:p>
+    <w:p>
+      <w:r>
+        <w:rPr>
+          <w:b/>
+          <w:bCs/>
+        </w:rPr>
+        <w:t>Requisito non funzionale</w:t>
+      </w:r>
+      <w:r>
+        <w:t xml:space="preserve">: </w:t>
+      </w:r>
+      <w:r>
+        <w:t>T</w:t>
+      </w:r>
+      <w:r>
+        <w:t>utti quei requisiti che non riguardano direttamente una funzionalità del sistema bensì riguardano caratteristiche di qualità come ad esempio Usabilità, Performance, Sopportabilità ed Affidabilità</w:t>
+      </w:r>
+      <w:r>
+        <w:t>.</w:t>
+      </w:r>
+    </w:p>
+    <w:p>
+      <w:r>
+        <w:rPr>
+          <w:b/>
+          <w:bCs/>
+        </w:rPr>
+        <w:t>Use case</w:t>
+      </w:r>
+      <w:r>
+        <w:t xml:space="preserve">: </w:t>
+      </w:r>
+      <w:r>
+        <w:t>I</w:t>
+      </w:r>
+      <w:r>
+        <w:t>l caso d’uso in informatica è una tecnica usata nei processi di Ingegneria del Software per effettuare in maniera esaustiva e non ambigua la raccolta dei requisiti al fine di produrre software di qualità. In altre parole, un caso d’uso viene utilizzato per esprimere l’interazione che avviene tra utente e sistema</w:t>
+      </w:r>
+      <w:r>
+        <w:t>.</w:t>
+      </w:r>
+    </w:p>
+    <w:p>
+      <w:r>
+        <w:rPr>
+          <w:b/>
+          <w:bCs/>
+        </w:rPr>
+        <w:t>Diagrammi dei casi d’uso (UCD)</w:t>
+      </w:r>
+      <w:r>
+        <w:t xml:space="preserve">: </w:t>
+      </w:r>
+      <w:r>
+        <w:t>M</w:t>
+      </w:r>
+      <w:r>
+        <w:t>odellano il comportamento esterno di un sistema in termini delle funzioni che esso mette a disposizione agli attori che interagiscono con essi (utenti, altri sistemi software…). Gli UCS sono il diagramma principale nella vista dei casi d’uso.</w:t>
+      </w:r>
+    </w:p>
+    <w:p>
+      <w:proofErr w:type="spellStart"/>
+      <w:r>
+        <w:rPr>
+          <w:b/>
+          <w:bCs/>
+        </w:rPr>
+        <w:t>Sequence</w:t>
+      </w:r>
+      <w:proofErr w:type="spellEnd"/>
+      <w:r>
+        <w:rPr>
+          <w:b/>
+          <w:bCs/>
+        </w:rPr>
+        <w:t xml:space="preserve"> </w:t>
+      </w:r>
+      <w:proofErr w:type="spellStart"/>
+      <w:r>
+        <w:rPr>
+          <w:b/>
+          <w:bCs/>
+        </w:rPr>
+        <w:t>diagram</w:t>
+      </w:r>
+      <w:proofErr w:type="spellEnd"/>
+      <w:r>
+        <w:t xml:space="preserve">: </w:t>
+      </w:r>
+      <w:r>
+        <w:t>D</w:t>
+      </w:r>
+      <w:r>
+        <w:t>iagramma previsto dall’UML utilizzato per descrivere</w:t>
+      </w:r>
+      <w:r>
+        <w:t xml:space="preserve"> </w:t>
+      </w:r>
+      <w:proofErr w:type="gramStart"/>
+      <w:r>
+        <w:t>uno</w:t>
+      </w:r>
+      <w:r>
+        <w:t xml:space="preserve"> </w:t>
+      </w:r>
+      <w:r>
+        <w:t>use</w:t>
+      </w:r>
+      <w:proofErr w:type="gramEnd"/>
+      <w:r>
+        <w:t xml:space="preserve"> case attraverso le relazioni che intercorrono in termini di messaggi tra attori, oggetti di business, oggetti o entità del sistema. </w:t>
+      </w:r>
+    </w:p>
+    <w:p>
+      <w:proofErr w:type="spellStart"/>
+      <w:r>
+        <w:rPr>
+          <w:b/>
+          <w:bCs/>
+        </w:rPr>
+        <w:t>Statechart</w:t>
+      </w:r>
+      <w:proofErr w:type="spellEnd"/>
+      <w:r>
+        <w:rPr>
+          <w:b/>
+          <w:bCs/>
+        </w:rPr>
+        <w:t xml:space="preserve"> </w:t>
+      </w:r>
+      <w:proofErr w:type="spellStart"/>
+      <w:r>
+        <w:rPr>
+          <w:b/>
+          <w:bCs/>
+        </w:rPr>
+        <w:t>diagram</w:t>
+      </w:r>
+      <w:proofErr w:type="spellEnd"/>
+      <w:r>
+        <w:t xml:space="preserve">: </w:t>
+      </w:r>
+      <w:r>
+        <w:t>D</w:t>
+      </w:r>
+      <w:r>
+        <w:t>iagramma previsto dall’UML utilizzato per descrivere il comportamento di oggetti del sistema in termini di stato. In altre parole, modella quello che è il ciclo di vita di un oggetto.</w:t>
+      </w:r>
+    </w:p>
+    <w:p>
+      <w:r>
+        <w:rPr>
+          <w:b/>
+          <w:bCs/>
+        </w:rPr>
         <w:lastRenderedPageBreak/>
-        <w:t xml:space="preserve">4. </w:t>
-      </w:r>
-      <w:bookmarkStart w:id="74" w:name="glossario"/>
-      <w:r>
-        <w:rPr>
-          <w:b/>
-          <w:bCs/>
-          <w:color w:val="000000" w:themeColor="text1"/>
-        </w:rPr>
-        <w:t>Glossario</w:t>
-      </w:r>
-      <w:bookmarkEnd w:id="74"/>
-    </w:p>
-    <w:p>
-      <w:pPr>
-        <w:rPr>
-          <w:b/>
-          <w:bCs/>
-        </w:rPr>
-      </w:pPr>
-    </w:p>
-    <w:p>
-      <w:r>
-        <w:rPr>
-          <w:b/>
-          <w:bCs/>
-        </w:rPr>
-        <w:t>Requisito funzionale</w:t>
-      </w:r>
+        <w:t xml:space="preserve">Class </w:t>
+      </w:r>
+      <w:proofErr w:type="spellStart"/>
+      <w:r>
+        <w:rPr>
+          <w:b/>
+          <w:bCs/>
+        </w:rPr>
+        <w:t>diagram</w:t>
+      </w:r>
+      <w:proofErr w:type="spellEnd"/>
       <w:r>
         <w:t xml:space="preserve">: </w:t>
       </w:r>
       <w:r>
-        <w:t>F</w:t>
-      </w:r>
-      <w:r>
-        <w:t>unzionalità del sistema</w:t>
-      </w:r>
-      <w:r>
-        <w:t>.</w:t>
-      </w:r>
-    </w:p>
-    <w:p/>
-    <w:p>
-      <w:r>
-        <w:rPr>
-          <w:b/>
-          <w:bCs/>
-        </w:rPr>
-        <w:t>Requisito non funzionale</w:t>
+        <w:t>D</w:t>
+      </w:r>
+      <w:r>
+        <w:t xml:space="preserve">iagramma previsto dall’UML che consente di descrivere tipi di entità con le loro caratteristiche e le eventuali relazioni tra questi tipi. </w:t>
+      </w:r>
+    </w:p>
+    <w:p>
+      <w:proofErr w:type="spellStart"/>
+      <w:r>
+        <w:rPr>
+          <w:b/>
+          <w:bCs/>
+        </w:rPr>
+        <w:t>Mock</w:t>
+      </w:r>
+      <w:proofErr w:type="spellEnd"/>
+      <w:r>
+        <w:rPr>
+          <w:b/>
+          <w:bCs/>
+        </w:rPr>
+        <w:t>-ups</w:t>
       </w:r>
       <w:r>
         <w:t xml:space="preserve">: </w:t>
       </w:r>
       <w:r>
-        <w:t>T</w:t>
-      </w:r>
-      <w:r>
-        <w:t>utti quei requisiti che non riguardano direttamente una funzionalità del sistema bensì riguardano caratteristiche di qualità come ad esempio Usabilità, Performance, Sopportabilità ed Affidabilità</w:t>
-      </w:r>
-      <w:r>
-        <w:t>.</w:t>
-      </w:r>
-    </w:p>
-    <w:p>
-      <w:pPr>
-        <w:rPr>
-          <w:b/>
-          <w:bCs/>
-        </w:rPr>
-      </w:pPr>
-    </w:p>
-    <w:p>
-      <w:r>
-        <w:rPr>
-          <w:b/>
-          <w:bCs/>
-        </w:rPr>
-        <w:t>Use case</w:t>
-      </w:r>
+        <w:t>P</w:t>
+      </w:r>
+      <w:r>
+        <w:t xml:space="preserve">rototipazione digitale che permette la visione complessiva e generale di un’interfaccia utente. </w:t>
+      </w:r>
+    </w:p>
+    <w:p>
+      <w:proofErr w:type="spellStart"/>
+      <w:r>
+        <w:rPr>
+          <w:b/>
+          <w:bCs/>
+        </w:rPr>
+        <w:t>Navigation</w:t>
+      </w:r>
+      <w:proofErr w:type="spellEnd"/>
+      <w:r>
+        <w:rPr>
+          <w:b/>
+          <w:bCs/>
+        </w:rPr>
+        <w:t xml:space="preserve"> </w:t>
+      </w:r>
+      <w:proofErr w:type="spellStart"/>
+      <w:r>
+        <w:rPr>
+          <w:b/>
+          <w:bCs/>
+        </w:rPr>
+        <w:t>path</w:t>
+      </w:r>
+      <w:proofErr w:type="spellEnd"/>
       <w:r>
         <w:t xml:space="preserve">: </w:t>
       </w:r>
       <w:r>
-        <w:t>I</w:t>
-      </w:r>
-      <w:r>
-        <w:t>l caso d’uso in informatica è una tecnica usata nei processi di Ingegneria del Software per effettuare in maniera esaustiva e non ambigua la raccolta dei requisiti al fine di produrre software di qualità. In altre parole, un caso d’uso viene utilizzato per esprimere l’interazione che avviene tra utente e sistema</w:t>
-      </w:r>
-      <w:r>
-        <w:t>.</w:t>
-      </w:r>
-    </w:p>
-    <w:p/>
-    <w:p>
-      <w:r>
-        <w:rPr>
-          <w:b/>
-          <w:bCs/>
-        </w:rPr>
-        <w:t>Diagrammi dei casi d’uso (UCD)</w:t>
-      </w:r>
-      <w:r>
-        <w:t xml:space="preserve">: </w:t>
-      </w:r>
-      <w:r>
-        <w:t>M</w:t>
-      </w:r>
-      <w:r>
-        <w:t>odellano il comportamento esterno di un sistema in termini delle funzioni che esso mette a disposizione agli attori che interagiscono con essi (utenti, altri sistemi software…). Gli UCS sono il diagramma principale nella vista dei casi d’uso.</w:t>
-      </w:r>
-    </w:p>
-    <w:p/>
-    <w:p>
-      <w:proofErr w:type="spellStart"/>
-      <w:r>
-        <w:rPr>
-          <w:b/>
-          <w:bCs/>
-        </w:rPr>
-        <w:t>Sequence</w:t>
-      </w:r>
-      <w:proofErr w:type="spellEnd"/>
-      <w:r>
-        <w:rPr>
-          <w:b/>
-          <w:bCs/>
-        </w:rPr>
-        <w:t xml:space="preserve"> </w:t>
-      </w:r>
-      <w:proofErr w:type="spellStart"/>
-      <w:r>
-        <w:rPr>
-          <w:b/>
-          <w:bCs/>
-        </w:rPr>
-        <w:t>diagram</w:t>
-      </w:r>
-      <w:proofErr w:type="spellEnd"/>
-      <w:r>
-        <w:t xml:space="preserve">: </w:t>
-      </w:r>
-      <w:r>
-        <w:t>D</w:t>
-      </w:r>
-      <w:r>
-        <w:t>iagramma previsto dall’UML utilizzato per descrivere</w:t>
-      </w:r>
-      <w:r>
-        <w:t xml:space="preserve"> </w:t>
-      </w:r>
-      <w:proofErr w:type="gramStart"/>
-      <w:r>
-        <w:t>uno</w:t>
-      </w:r>
-      <w:r>
-        <w:t xml:space="preserve"> </w:t>
-      </w:r>
-      <w:r>
-        <w:t>use</w:t>
-      </w:r>
-      <w:proofErr w:type="gramEnd"/>
-      <w:r>
-        <w:t xml:space="preserve"> case attraverso le relazioni che intercorrono in termini di messaggi tra attori, oggetti di business, oggetti o entità del sistema. </w:t>
-      </w:r>
-    </w:p>
-    <w:p>
-      <w:pPr>
-        <w:rPr>
-          <w:b/>
-          <w:bCs/>
-        </w:rPr>
-      </w:pPr>
-    </w:p>
-    <w:p>
-      <w:proofErr w:type="spellStart"/>
-      <w:r>
-        <w:rPr>
-          <w:b/>
-          <w:bCs/>
-        </w:rPr>
-        <w:t>Statechart</w:t>
-      </w:r>
-      <w:proofErr w:type="spellEnd"/>
-      <w:r>
-        <w:rPr>
-          <w:b/>
-          <w:bCs/>
-        </w:rPr>
-        <w:t xml:space="preserve"> </w:t>
-      </w:r>
-      <w:proofErr w:type="spellStart"/>
-      <w:r>
-        <w:rPr>
-          <w:b/>
-          <w:bCs/>
-        </w:rPr>
-        <w:t>diagram</w:t>
-      </w:r>
-      <w:proofErr w:type="spellEnd"/>
-      <w:r>
-        <w:t xml:space="preserve">: </w:t>
-      </w:r>
-      <w:r>
-        <w:t>D</w:t>
-      </w:r>
-      <w:r>
-        <w:t>iagramma previsto dall’UML utilizzato per descrivere il comportamento di oggetti del sistema in termini di stato. In altre parole, modella quello che è il ciclo di vita di un oggetto.</w:t>
-      </w:r>
-    </w:p>
-    <w:p/>
-    <w:p>
-      <w:r>
-        <w:rPr>
-          <w:b/>
-          <w:bCs/>
-        </w:rPr>
-        <w:t xml:space="preserve">Class </w:t>
-      </w:r>
-      <w:proofErr w:type="spellStart"/>
-      <w:r>
-        <w:rPr>
-          <w:b/>
-          <w:bCs/>
-        </w:rPr>
-        <w:t>diagram</w:t>
-      </w:r>
-      <w:proofErr w:type="spellEnd"/>
-      <w:r>
-        <w:t xml:space="preserve">: </w:t>
-      </w:r>
-      <w:r>
-        <w:t>D</w:t>
-      </w:r>
-      <w:r>
-        <w:t xml:space="preserve">iagramma previsto dall’UML che consente di descrivere tipi di entità con le loro caratteristiche e le eventuali relazioni tra questi tipi. </w:t>
-      </w:r>
-    </w:p>
-    <w:p>
-      <w:pPr>
-        <w:rPr>
-          <w:b/>
-          <w:bCs/>
-        </w:rPr>
-      </w:pPr>
-    </w:p>
-    <w:p>
-      <w:proofErr w:type="spellStart"/>
-      <w:r>
-        <w:rPr>
-          <w:b/>
-          <w:bCs/>
-        </w:rPr>
-        <w:t>Mock</w:t>
-      </w:r>
-      <w:proofErr w:type="spellEnd"/>
-      <w:r>
-        <w:rPr>
-          <w:b/>
-          <w:bCs/>
-        </w:rPr>
-        <w:t>-ups</w:t>
-      </w:r>
-      <w:r>
-        <w:t xml:space="preserve">: </w:t>
-      </w:r>
-      <w:r>
-        <w:t>P</w:t>
-      </w:r>
-      <w:r>
-        <w:t xml:space="preserve">rototipazione digitale che permette la visione complessiva e generale di un’interfaccia utente. </w:t>
-      </w:r>
-    </w:p>
-    <w:p>
-      <w:pPr>
-        <w:rPr>
-          <w:b/>
-          <w:bCs/>
-        </w:rPr>
-      </w:pPr>
-    </w:p>
-    <w:p>
-      <w:proofErr w:type="spellStart"/>
-      <w:r>
-        <w:rPr>
-          <w:b/>
-          <w:bCs/>
-        </w:rPr>
-        <w:t>Navigation</w:t>
-      </w:r>
-      <w:proofErr w:type="spellEnd"/>
-      <w:r>
-        <w:rPr>
-          <w:b/>
-          <w:bCs/>
-        </w:rPr>
-        <w:t xml:space="preserve"> </w:t>
-      </w:r>
-      <w:proofErr w:type="spellStart"/>
-      <w:r>
-        <w:rPr>
-          <w:b/>
-          <w:bCs/>
-        </w:rPr>
-        <w:t>path</w:t>
-      </w:r>
-      <w:proofErr w:type="spellEnd"/>
-      <w:r>
-        <w:t xml:space="preserve">: </w:t>
-      </w:r>
-      <w:r>
         <w:t>G</w:t>
       </w:r>
       <w:r>
         <w:t>rafico per la vista complessiva delle pagine presenti nel sistema e dei percorsi possibili per il loro raggiungimento.</w:t>
       </w:r>
     </w:p>
-    <w:p/>
     <w:p>
       <w:r>
         <w:t xml:space="preserve"> </w:t>
@@ -24789,7 +25303,6 @@
         <w:t xml:space="preserve"> un modulo elettronico che tramite un’interfaccia di un programma consente a un utente di un sito web di inserire ed inviare uno o più dati.</w:t>
       </w:r>
     </w:p>
-    <w:p/>
     <w:p>
       <w:proofErr w:type="spellStart"/>
       <w:r>
@@ -24804,7 +25317,6 @@
         <w:t>: È un sistema di messaggistica utilizzato per la gestione di coda a priorità.</w:t>
       </w:r>
     </w:p>
-    <w:p/>
     <w:p>
       <w:proofErr w:type="spellStart"/>
       <w:r>
@@ -24837,8 +25349,8 @@
       </w:pPr>
     </w:p>
     <w:sectPr>
-      <w:headerReference w:type="default" r:id="rId48"/>
-      <w:footerReference w:type="default" r:id="rId49"/>
+      <w:headerReference w:type="default" r:id="rId51"/>
+      <w:footerReference w:type="default" r:id="rId52"/>
       <w:pgSz w:w="11906" w:h="16838"/>
       <w:pgMar w:top="1417" w:right="1134" w:bottom="1134" w:left="1134" w:header="708" w:footer="340" w:gutter="0"/>
       <w:cols w:space="708"/>

</xml_diff>